<commit_message>
Submission One Uploaded for Review
</commit_message>
<xml_diff>
--- a/submissions/Submission_Zero/Abdul_Mobarak_Submission_Zero_v1.docx
+++ b/submissions/Submission_Zero/Abdul_Mobarak_Submission_Zero_v1.docx
@@ -3347,14 +3347,27 @@
       <w:r>
         <w:t xml:space="preserve">Figure </w:t>
       </w:r>
-      <w:fldSimple w:instr=" SEQ Figure \* ARABIC ">
-        <w:r>
-          <w:rPr>
-            <w:noProof/>
-          </w:rPr>
-          <w:t>1</w:t>
-        </w:r>
-      </w:fldSimple>
+      <w:r>
+        <w:fldChar w:fldCharType="begin"/>
+      </w:r>
+      <w:r>
+        <w:instrText xml:space="preserve"> SEQ Figure \* ARABIC </w:instrText>
+      </w:r>
+      <w:r>
+        <w:fldChar w:fldCharType="separate"/>
+      </w:r>
+      <w:r>
+        <w:rPr>
+          <w:noProof/>
+        </w:rPr>
+        <w:t>1</w:t>
+      </w:r>
+      <w:r>
+        <w:rPr>
+          <w:noProof/>
+        </w:rPr>
+        <w:fldChar w:fldCharType="end"/>
+      </w:r>
       <w:r>
         <w:t xml:space="preserve"> - </w:t>
       </w:r>
@@ -3367,18 +3380,18 @@
         <w:spacing w:before="240" w:line="240" w:lineRule="auto"/>
       </w:pPr>
       <w:r>
-        <w:t xml:space="preserve">My </w:t>
+        <w:t xml:space="preserve">My teams purpose is to provide DWP with </w:t>
+      </w:r>
+      <w:r>
+        <w:t xml:space="preserve">efficient, </w:t>
       </w:r>
       <w:proofErr w:type="gramStart"/>
       <w:r>
-        <w:t>teams</w:t>
+        <w:t>secure</w:t>
       </w:r>
       <w:proofErr w:type="gramEnd"/>
       <w:r>
-        <w:t xml:space="preserve"> purpose is to provide DWP with </w:t>
-      </w:r>
-      <w:r>
-        <w:t xml:space="preserve">efficient, secure and repeatable tools </w:t>
+        <w:t xml:space="preserve"> and repeatable tools </w:t>
       </w:r>
       <w:r>
         <w:t xml:space="preserve">and/or assistance for transferring software and packages from repositories and </w:t>
@@ -4496,14 +4509,27 @@
       <w:r>
         <w:t xml:space="preserve">Table </w:t>
       </w:r>
-      <w:fldSimple w:instr=" SEQ Table \* ARABIC ">
-        <w:r>
-          <w:rPr>
-            <w:noProof/>
-          </w:rPr>
-          <w:t>1</w:t>
-        </w:r>
-      </w:fldSimple>
+      <w:r>
+        <w:fldChar w:fldCharType="begin"/>
+      </w:r>
+      <w:r>
+        <w:instrText xml:space="preserve"> SEQ Table \* ARABIC </w:instrText>
+      </w:r>
+      <w:r>
+        <w:fldChar w:fldCharType="separate"/>
+      </w:r>
+      <w:r>
+        <w:rPr>
+          <w:noProof/>
+        </w:rPr>
+        <w:t>1</w:t>
+      </w:r>
+      <w:r>
+        <w:rPr>
+          <w:noProof/>
+        </w:rPr>
+        <w:fldChar w:fldCharType="end"/>
+      </w:r>
       <w:r>
         <w:t xml:space="preserve"> – </w:t>
       </w:r>
@@ -4572,11 +4598,9 @@
       <w:r>
         <w:t xml:space="preserve">This section is to demonstrate how I have met the </w:t>
       </w:r>
-      <w:proofErr w:type="gramStart"/>
       <w:r>
         <w:t>KSB’s</w:t>
       </w:r>
-      <w:proofErr w:type="gramEnd"/>
       <w:r>
         <w:t xml:space="preserve"> within different </w:t>
       </w:r>
@@ -4618,14 +4642,27 @@
       <w:r>
         <w:t xml:space="preserve">Table </w:t>
       </w:r>
-      <w:fldSimple w:instr=" SEQ Table \* ARABIC ">
-        <w:r>
-          <w:rPr>
-            <w:noProof/>
-          </w:rPr>
-          <w:t>2</w:t>
-        </w:r>
-      </w:fldSimple>
+      <w:r>
+        <w:fldChar w:fldCharType="begin"/>
+      </w:r>
+      <w:r>
+        <w:instrText xml:space="preserve"> SEQ Table \* ARABIC </w:instrText>
+      </w:r>
+      <w:r>
+        <w:fldChar w:fldCharType="separate"/>
+      </w:r>
+      <w:r>
+        <w:rPr>
+          <w:noProof/>
+        </w:rPr>
+        <w:t>2</w:t>
+      </w:r>
+      <w:r>
+        <w:rPr>
+          <w:noProof/>
+        </w:rPr>
+        <w:fldChar w:fldCharType="end"/>
+      </w:r>
       <w:r>
         <w:t xml:space="preserve"> – Table of Knowledge Criteria</w:t>
       </w:r>
@@ -5747,14 +5784,27 @@
       <w:r>
         <w:t xml:space="preserve">Table </w:t>
       </w:r>
-      <w:fldSimple w:instr=" SEQ Table \* ARABIC ">
-        <w:r>
-          <w:rPr>
-            <w:noProof/>
-          </w:rPr>
-          <w:t>3</w:t>
-        </w:r>
-      </w:fldSimple>
+      <w:r>
+        <w:fldChar w:fldCharType="begin"/>
+      </w:r>
+      <w:r>
+        <w:instrText xml:space="preserve"> SEQ Table \* ARABIC </w:instrText>
+      </w:r>
+      <w:r>
+        <w:fldChar w:fldCharType="separate"/>
+      </w:r>
+      <w:r>
+        <w:rPr>
+          <w:noProof/>
+        </w:rPr>
+        <w:t>3</w:t>
+      </w:r>
+      <w:r>
+        <w:rPr>
+          <w:noProof/>
+        </w:rPr>
+        <w:fldChar w:fldCharType="end"/>
+      </w:r>
       <w:r>
         <w:t xml:space="preserve"> - Table of Skills Criteria</w:t>
       </w:r>
@@ -6470,14 +6520,27 @@
       <w:r>
         <w:t xml:space="preserve">Table </w:t>
       </w:r>
-      <w:fldSimple w:instr=" SEQ Table \* ARABIC ">
-        <w:r>
-          <w:rPr>
-            <w:noProof/>
-          </w:rPr>
-          <w:t>4</w:t>
-        </w:r>
-      </w:fldSimple>
+      <w:r>
+        <w:fldChar w:fldCharType="begin"/>
+      </w:r>
+      <w:r>
+        <w:instrText xml:space="preserve"> SEQ Table \* ARABIC </w:instrText>
+      </w:r>
+      <w:r>
+        <w:fldChar w:fldCharType="separate"/>
+      </w:r>
+      <w:r>
+        <w:rPr>
+          <w:noProof/>
+        </w:rPr>
+        <w:t>4</w:t>
+      </w:r>
+      <w:r>
+        <w:rPr>
+          <w:noProof/>
+        </w:rPr>
+        <w:fldChar w:fldCharType="end"/>
+      </w:r>
       <w:r>
         <w:t xml:space="preserve"> - Table of Behaviours Criteria</w:t>
       </w:r>
@@ -7258,14 +7321,27 @@
                             <w:r>
                               <w:t xml:space="preserve">Figure </w:t>
                             </w:r>
-                            <w:fldSimple w:instr=" SEQ Figure \* ARABIC ">
-                              <w:r>
-                                <w:rPr>
-                                  <w:noProof/>
-                                </w:rPr>
-                                <w:t>2</w:t>
-                              </w:r>
-                            </w:fldSimple>
+                            <w:r>
+                              <w:fldChar w:fldCharType="begin"/>
+                            </w:r>
+                            <w:r>
+                              <w:instrText xml:space="preserve"> SEQ Figure \* ARABIC </w:instrText>
+                            </w:r>
+                            <w:r>
+                              <w:fldChar w:fldCharType="separate"/>
+                            </w:r>
+                            <w:r>
+                              <w:rPr>
+                                <w:noProof/>
+                              </w:rPr>
+                              <w:t>2</w:t>
+                            </w:r>
+                            <w:r>
+                              <w:rPr>
+                                <w:noProof/>
+                              </w:rPr>
+                              <w:fldChar w:fldCharType="end"/>
+                            </w:r>
                             <w:r>
                               <w:t xml:space="preserve"> – StarTeam User Audit Process Diagram</w:t>
                             </w:r>
@@ -7454,14 +7530,27 @@
                             <w:r>
                               <w:t xml:space="preserve">Figure </w:t>
                             </w:r>
-                            <w:fldSimple w:instr=" SEQ Figure \* ARABIC ">
-                              <w:r>
-                                <w:rPr>
-                                  <w:noProof/>
-                                </w:rPr>
-                                <w:t>3</w:t>
-                              </w:r>
-                            </w:fldSimple>
+                            <w:r>
+                              <w:fldChar w:fldCharType="begin"/>
+                            </w:r>
+                            <w:r>
+                              <w:instrText xml:space="preserve"> SEQ Figure \* ARABIC </w:instrText>
+                            </w:r>
+                            <w:r>
+                              <w:fldChar w:fldCharType="separate"/>
+                            </w:r>
+                            <w:r>
+                              <w:rPr>
+                                <w:noProof/>
+                              </w:rPr>
+                              <w:t>3</w:t>
+                            </w:r>
+                            <w:r>
+                              <w:rPr>
+                                <w:noProof/>
+                              </w:rPr>
+                              <w:fldChar w:fldCharType="end"/>
+                            </w:r>
                             <w:r>
                               <w:t xml:space="preserve"> - StarTeam User Audit Ticket Overview</w:t>
                             </w:r>
@@ -7545,14 +7634,30 @@
       <w:r>
         <w:t xml:space="preserve">Table </w:t>
       </w:r>
-      <w:fldSimple w:instr=" SEQ Table \* ARABIC ">
-        <w:r>
-          <w:rPr>
-            <w:noProof/>
-          </w:rPr>
-          <w:t>5</w:t>
-        </w:r>
-      </w:fldSimple>
+      <w:r>
+        <w:fldChar w:fldCharType="begin"/>
+      </w:r>
+      <w:r>
+        <w:instrText xml:space="preserve"> SEQ Ta</w:instrText>
+      </w:r>
+      <w:r>
+        <w:instrText xml:space="preserve">ble \* ARABIC </w:instrText>
+      </w:r>
+      <w:r>
+        <w:fldChar w:fldCharType="separate"/>
+      </w:r>
+      <w:r>
+        <w:rPr>
+          <w:noProof/>
+        </w:rPr>
+        <w:t>5</w:t>
+      </w:r>
+      <w:r>
+        <w:rPr>
+          <w:noProof/>
+        </w:rPr>
+        <w:fldChar w:fldCharType="end"/>
+      </w:r>
       <w:r>
         <w:t xml:space="preserve"> - Child Issues of StarTeam User Audit Epic</w:t>
       </w:r>
@@ -8287,14 +8392,27 @@
                             <w:r>
                               <w:t xml:space="preserve">Figure </w:t>
                             </w:r>
-                            <w:fldSimple w:instr=" SEQ Figure \* ARABIC ">
-                              <w:r>
-                                <w:rPr>
-                                  <w:noProof/>
-                                </w:rPr>
-                                <w:t>4</w:t>
-                              </w:r>
-                            </w:fldSimple>
+                            <w:r>
+                              <w:fldChar w:fldCharType="begin"/>
+                            </w:r>
+                            <w:r>
+                              <w:instrText xml:space="preserve"> SEQ Figure \* ARABIC </w:instrText>
+                            </w:r>
+                            <w:r>
+                              <w:fldChar w:fldCharType="separate"/>
+                            </w:r>
+                            <w:r>
+                              <w:rPr>
+                                <w:noProof/>
+                              </w:rPr>
+                              <w:t>4</w:t>
+                            </w:r>
+                            <w:r>
+                              <w:rPr>
+                                <w:noProof/>
+                              </w:rPr>
+                              <w:fldChar w:fldCharType="end"/>
+                            </w:r>
                             <w:r>
                               <w:t xml:space="preserve"> - Users Sample Text File</w:t>
                             </w:r>
@@ -8406,14 +8524,27 @@
                             <w:r>
                               <w:t xml:space="preserve">Figure </w:t>
                             </w:r>
-                            <w:fldSimple w:instr=" SEQ Figure \* ARABIC ">
-                              <w:r>
-                                <w:rPr>
-                                  <w:noProof/>
-                                </w:rPr>
-                                <w:t>5</w:t>
-                              </w:r>
-                            </w:fldSimple>
+                            <w:r>
+                              <w:fldChar w:fldCharType="begin"/>
+                            </w:r>
+                            <w:r>
+                              <w:instrText xml:space="preserve"> SEQ Figure \* ARABIC </w:instrText>
+                            </w:r>
+                            <w:r>
+                              <w:fldChar w:fldCharType="separate"/>
+                            </w:r>
+                            <w:r>
+                              <w:rPr>
+                                <w:noProof/>
+                              </w:rPr>
+                              <w:t>5</w:t>
+                            </w:r>
+                            <w:r>
+                              <w:rPr>
+                                <w:noProof/>
+                              </w:rPr>
+                              <w:fldChar w:fldCharType="end"/>
+                            </w:r>
                             <w:r>
                               <w:t xml:space="preserve"> - Read in Text File</w:t>
                             </w:r>
@@ -8623,14 +8754,27 @@
                             <w:r>
                               <w:t xml:space="preserve">Figure </w:t>
                             </w:r>
-                            <w:fldSimple w:instr=" SEQ Figure \* ARABIC ">
-                              <w:r>
-                                <w:rPr>
-                                  <w:noProof/>
-                                </w:rPr>
-                                <w:t>6</w:t>
-                              </w:r>
-                            </w:fldSimple>
+                            <w:r>
+                              <w:fldChar w:fldCharType="begin"/>
+                            </w:r>
+                            <w:r>
+                              <w:instrText xml:space="preserve"> SEQ Figure \* ARABIC </w:instrText>
+                            </w:r>
+                            <w:r>
+                              <w:fldChar w:fldCharType="separate"/>
+                            </w:r>
+                            <w:r>
+                              <w:rPr>
+                                <w:noProof/>
+                              </w:rPr>
+                              <w:t>6</w:t>
+                            </w:r>
+                            <w:r>
+                              <w:rPr>
+                                <w:noProof/>
+                              </w:rPr>
+                              <w:fldChar w:fldCharType="end"/>
+                            </w:r>
                             <w:r>
                               <w:t xml:space="preserve"> - StUser Skeleton Class</w:t>
                             </w:r>
@@ -9011,14 +9155,27 @@
                             <w:r>
                               <w:t xml:space="preserve">Figure </w:t>
                             </w:r>
-                            <w:fldSimple w:instr=" SEQ Figure \* ARABIC ">
-                              <w:r>
-                                <w:rPr>
-                                  <w:noProof/>
-                                </w:rPr>
-                                <w:t>7</w:t>
-                              </w:r>
-                            </w:fldSimple>
+                            <w:r>
+                              <w:fldChar w:fldCharType="begin"/>
+                            </w:r>
+                            <w:r>
+                              <w:instrText xml:space="preserve"> SEQ Figure \* ARABIC </w:instrText>
+                            </w:r>
+                            <w:r>
+                              <w:fldChar w:fldCharType="separate"/>
+                            </w:r>
+                            <w:r>
+                              <w:rPr>
+                                <w:noProof/>
+                              </w:rPr>
+                              <w:t>7</w:t>
+                            </w:r>
+                            <w:r>
+                              <w:rPr>
+                                <w:noProof/>
+                              </w:rPr>
+                              <w:fldChar w:fldCharType="end"/>
+                            </w:r>
                             <w:r>
                               <w:t xml:space="preserve"> - StUser Unit Test</w:t>
                             </w:r>
@@ -9185,14 +9342,27 @@
                             <w:r>
                               <w:t xml:space="preserve">Figure </w:t>
                             </w:r>
-                            <w:fldSimple w:instr=" SEQ Figure \* ARABIC ">
-                              <w:r>
-                                <w:rPr>
-                                  <w:noProof/>
-                                </w:rPr>
-                                <w:t>8</w:t>
-                              </w:r>
-                            </w:fldSimple>
+                            <w:r>
+                              <w:fldChar w:fldCharType="begin"/>
+                            </w:r>
+                            <w:r>
+                              <w:instrText xml:space="preserve"> SEQ Figure \* ARABIC </w:instrText>
+                            </w:r>
+                            <w:r>
+                              <w:fldChar w:fldCharType="separate"/>
+                            </w:r>
+                            <w:r>
+                              <w:rPr>
+                                <w:noProof/>
+                              </w:rPr>
+                              <w:t>8</w:t>
+                            </w:r>
+                            <w:r>
+                              <w:rPr>
+                                <w:noProof/>
+                              </w:rPr>
+                              <w:fldChar w:fldCharType="end"/>
+                            </w:r>
                             <w:r>
                               <w:t xml:space="preserve"> - StUserCollection CSV Unit Tests</w:t>
                             </w:r>
@@ -9423,14 +9593,27 @@
                             <w:r>
                               <w:t xml:space="preserve">Figure </w:t>
                             </w:r>
-                            <w:fldSimple w:instr=" SEQ Figure \* ARABIC ">
-                              <w:r>
-                                <w:rPr>
-                                  <w:noProof/>
-                                </w:rPr>
-                                <w:t>9</w:t>
-                              </w:r>
-                            </w:fldSimple>
+                            <w:r>
+                              <w:fldChar w:fldCharType="begin"/>
+                            </w:r>
+                            <w:r>
+                              <w:instrText xml:space="preserve"> SEQ Figure \* ARABIC </w:instrText>
+                            </w:r>
+                            <w:r>
+                              <w:fldChar w:fldCharType="separate"/>
+                            </w:r>
+                            <w:r>
+                              <w:rPr>
+                                <w:noProof/>
+                              </w:rPr>
+                              <w:t>9</w:t>
+                            </w:r>
+                            <w:r>
+                              <w:rPr>
+                                <w:noProof/>
+                              </w:rPr>
+                              <w:fldChar w:fldCharType="end"/>
+                            </w:r>
                             <w:r>
                               <w:t xml:space="preserve"> - StUserCollection populate_from_csv</w:t>
                             </w:r>
@@ -9573,14 +9756,27 @@
                             <w:r>
                               <w:t xml:space="preserve">Figure </w:t>
                             </w:r>
-                            <w:fldSimple w:instr=" SEQ Figure \* ARABIC ">
-                              <w:r>
-                                <w:rPr>
-                                  <w:noProof/>
-                                </w:rPr>
-                                <w:t>10</w:t>
-                              </w:r>
-                            </w:fldSimple>
+                            <w:r>
+                              <w:fldChar w:fldCharType="begin"/>
+                            </w:r>
+                            <w:r>
+                              <w:instrText xml:space="preserve"> SEQ Figure \* ARABIC </w:instrText>
+                            </w:r>
+                            <w:r>
+                              <w:fldChar w:fldCharType="separate"/>
+                            </w:r>
+                            <w:r>
+                              <w:rPr>
+                                <w:noProof/>
+                              </w:rPr>
+                              <w:t>10</w:t>
+                            </w:r>
+                            <w:r>
+                              <w:rPr>
+                                <w:noProof/>
+                              </w:rPr>
+                              <w:fldChar w:fldCharType="end"/>
+                            </w:r>
                             <w:r>
                               <w:t xml:space="preserve"> - Redundant </w:t>
                             </w:r>
@@ -9836,14 +10032,27 @@
                             <w:r>
                               <w:t xml:space="preserve">Figure </w:t>
                             </w:r>
-                            <w:fldSimple w:instr=" SEQ Figure \* ARABIC ">
-                              <w:r>
-                                <w:rPr>
-                                  <w:noProof/>
-                                </w:rPr>
-                                <w:t>11</w:t>
-                              </w:r>
-                            </w:fldSimple>
+                            <w:r>
+                              <w:fldChar w:fldCharType="begin"/>
+                            </w:r>
+                            <w:r>
+                              <w:instrText xml:space="preserve"> SEQ Figure \* ARABIC </w:instrText>
+                            </w:r>
+                            <w:r>
+                              <w:fldChar w:fldCharType="separate"/>
+                            </w:r>
+                            <w:r>
+                              <w:rPr>
+                                <w:noProof/>
+                              </w:rPr>
+                              <w:t>11</w:t>
+                            </w:r>
+                            <w:r>
+                              <w:rPr>
+                                <w:noProof/>
+                              </w:rPr>
+                              <w:fldChar w:fldCharType="end"/>
+                            </w:r>
                             <w:r>
                               <w:t xml:space="preserve"> - </w:t>
                             </w:r>
@@ -10047,14 +10256,27 @@
                             <w:r>
                               <w:t xml:space="preserve">Figure </w:t>
                             </w:r>
-                            <w:fldSimple w:instr=" SEQ Figure \* ARABIC ">
-                              <w:r>
-                                <w:rPr>
-                                  <w:noProof/>
-                                </w:rPr>
-                                <w:t>12</w:t>
-                              </w:r>
-                            </w:fldSimple>
+                            <w:r>
+                              <w:fldChar w:fldCharType="begin"/>
+                            </w:r>
+                            <w:r>
+                              <w:instrText xml:space="preserve"> SEQ Figure \* ARABIC </w:instrText>
+                            </w:r>
+                            <w:r>
+                              <w:fldChar w:fldCharType="separate"/>
+                            </w:r>
+                            <w:r>
+                              <w:rPr>
+                                <w:noProof/>
+                              </w:rPr>
+                              <w:t>12</w:t>
+                            </w:r>
+                            <w:r>
+                              <w:rPr>
+                                <w:noProof/>
+                              </w:rPr>
+                              <w:fldChar w:fldCharType="end"/>
+                            </w:r>
                             <w:r>
                               <w:t xml:space="preserve"> - StUser populate_from_excel_sheet method</w:t>
                             </w:r>
@@ -10340,14 +10562,27 @@
                             <w:r>
                               <w:t xml:space="preserve">Figure </w:t>
                             </w:r>
-                            <w:fldSimple w:instr=" SEQ Figure \* ARABIC ">
-                              <w:r>
-                                <w:rPr>
-                                  <w:noProof/>
-                                </w:rPr>
-                                <w:t>13</w:t>
-                              </w:r>
-                            </w:fldSimple>
+                            <w:r>
+                              <w:fldChar w:fldCharType="begin"/>
+                            </w:r>
+                            <w:r>
+                              <w:instrText xml:space="preserve"> SEQ Figure \* ARABIC </w:instrText>
+                            </w:r>
+                            <w:r>
+                              <w:fldChar w:fldCharType="separate"/>
+                            </w:r>
+                            <w:r>
+                              <w:rPr>
+                                <w:noProof/>
+                              </w:rPr>
+                              <w:t>13</w:t>
+                            </w:r>
+                            <w:r>
+                              <w:rPr>
+                                <w:noProof/>
+                              </w:rPr>
+                              <w:fldChar w:fldCharType="end"/>
+                            </w:r>
                             <w:r>
                               <w:t xml:space="preserve"> - StUser populate_from_excel_sheet</w:t>
                             </w:r>
@@ -10454,13 +10689,8 @@
       <w:r>
         <w:t xml:space="preserve">because the text contained numerical values for staff ID’s. This was a simple fix as seen above by wrapping the </w:t>
       </w:r>
-      <w:proofErr w:type="gramStart"/>
-      <w:r>
-        <w:t>ID’s</w:t>
-      </w:r>
-      <w:proofErr w:type="gramEnd"/>
-      <w:r>
-        <w:t xml:space="preserve"> with the str method, </w:t>
+      <w:r>
+        <w:t xml:space="preserve">ID’s with the str method, </w:t>
       </w:r>
       <w:r>
         <w:t xml:space="preserve">which </w:t>
@@ -10549,14 +10779,27 @@
                             <w:r>
                               <w:t xml:space="preserve">Figure </w:t>
                             </w:r>
-                            <w:fldSimple w:instr=" SEQ Figure \* ARABIC ">
-                              <w:r>
-                                <w:rPr>
-                                  <w:noProof/>
-                                </w:rPr>
-                                <w:t>14</w:t>
-                              </w:r>
-                            </w:fldSimple>
+                            <w:r>
+                              <w:fldChar w:fldCharType="begin"/>
+                            </w:r>
+                            <w:r>
+                              <w:instrText xml:space="preserve"> SEQ Figure \* ARABIC </w:instrText>
+                            </w:r>
+                            <w:r>
+                              <w:fldChar w:fldCharType="separate"/>
+                            </w:r>
+                            <w:r>
+                              <w:rPr>
+                                <w:noProof/>
+                              </w:rPr>
+                              <w:t>14</w:t>
+                            </w:r>
+                            <w:r>
+                              <w:rPr>
+                                <w:noProof/>
+                              </w:rPr>
+                              <w:fldChar w:fldCharType="end"/>
+                            </w:r>
                             <w:r>
                               <w:t xml:space="preserve"> - Populate from Multiple Excel Sheets &amp; User Note Methods</w:t>
                             </w:r>
@@ -10835,14 +11078,27 @@
                             <w:r>
                               <w:t xml:space="preserve">Figure </w:t>
                             </w:r>
-                            <w:fldSimple w:instr=" SEQ Figure \* ARABIC ">
-                              <w:r>
-                                <w:rPr>
-                                  <w:noProof/>
-                                </w:rPr>
-                                <w:t>15</w:t>
-                              </w:r>
-                            </w:fldSimple>
+                            <w:r>
+                              <w:fldChar w:fldCharType="begin"/>
+                            </w:r>
+                            <w:r>
+                              <w:instrText xml:space="preserve"> SEQ Figure \* ARABIC </w:instrText>
+                            </w:r>
+                            <w:r>
+                              <w:fldChar w:fldCharType="separate"/>
+                            </w:r>
+                            <w:r>
+                              <w:rPr>
+                                <w:noProof/>
+                              </w:rPr>
+                              <w:t>15</w:t>
+                            </w:r>
+                            <w:r>
+                              <w:rPr>
+                                <w:noProof/>
+                              </w:rPr>
+                              <w:fldChar w:fldCharType="end"/>
+                            </w:r>
                             <w:r>
                               <w:t xml:space="preserve"> - </w:t>
                             </w:r>
@@ -11082,14 +11338,27 @@
                             <w:r>
                               <w:t xml:space="preserve">Figure </w:t>
                             </w:r>
-                            <w:fldSimple w:instr=" SEQ Figure \* ARABIC ">
-                              <w:r>
-                                <w:rPr>
-                                  <w:noProof/>
-                                </w:rPr>
-                                <w:t>16</w:t>
-                              </w:r>
-                            </w:fldSimple>
+                            <w:r>
+                              <w:fldChar w:fldCharType="begin"/>
+                            </w:r>
+                            <w:r>
+                              <w:instrText xml:space="preserve"> SEQ Figure \* ARABIC </w:instrText>
+                            </w:r>
+                            <w:r>
+                              <w:fldChar w:fldCharType="separate"/>
+                            </w:r>
+                            <w:r>
+                              <w:rPr>
+                                <w:noProof/>
+                              </w:rPr>
+                              <w:t>16</w:t>
+                            </w:r>
+                            <w:r>
+                              <w:rPr>
+                                <w:noProof/>
+                              </w:rPr>
+                              <w:fldChar w:fldCharType="end"/>
+                            </w:r>
                             <w:r>
                               <w:t xml:space="preserve"> - User Suspension Script Method</w:t>
                             </w:r>
@@ -11282,14 +11551,27 @@
                             <w:r>
                               <w:t xml:space="preserve">Figure </w:t>
                             </w:r>
-                            <w:fldSimple w:instr=" SEQ Figure \* ARABIC ">
-                              <w:r>
-                                <w:rPr>
-                                  <w:noProof/>
-                                </w:rPr>
-                                <w:t>17</w:t>
-                              </w:r>
-                            </w:fldSimple>
+                            <w:r>
+                              <w:fldChar w:fldCharType="begin"/>
+                            </w:r>
+                            <w:r>
+                              <w:instrText xml:space="preserve"> SEQ Figure \* ARABIC </w:instrText>
+                            </w:r>
+                            <w:r>
+                              <w:fldChar w:fldCharType="separate"/>
+                            </w:r>
+                            <w:r>
+                              <w:rPr>
+                                <w:noProof/>
+                              </w:rPr>
+                              <w:t>17</w:t>
+                            </w:r>
+                            <w:r>
+                              <w:rPr>
+                                <w:noProof/>
+                              </w:rPr>
+                              <w:fldChar w:fldCharType="end"/>
+                            </w:r>
                             <w:r>
                               <w:t xml:space="preserve"> - User Suspension Script</w:t>
                             </w:r>
@@ -11496,14 +11778,27 @@
                             <w:r>
                               <w:t xml:space="preserve">Figure </w:t>
                             </w:r>
-                            <w:fldSimple w:instr=" SEQ Figure \* ARABIC ">
-                              <w:r>
-                                <w:rPr>
-                                  <w:noProof/>
-                                </w:rPr>
-                                <w:t>18</w:t>
-                              </w:r>
-                            </w:fldSimple>
+                            <w:r>
+                              <w:fldChar w:fldCharType="begin"/>
+                            </w:r>
+                            <w:r>
+                              <w:instrText xml:space="preserve"> SEQ Figure \* ARABIC </w:instrText>
+                            </w:r>
+                            <w:r>
+                              <w:fldChar w:fldCharType="separate"/>
+                            </w:r>
+                            <w:r>
+                              <w:rPr>
+                                <w:noProof/>
+                              </w:rPr>
+                              <w:t>18</w:t>
+                            </w:r>
+                            <w:r>
+                              <w:rPr>
+                                <w:noProof/>
+                              </w:rPr>
+                              <w:fldChar w:fldCharType="end"/>
+                            </w:r>
                             <w:r>
                               <w:t xml:space="preserve"> - StarTeam Audit Tool Run Method</w:t>
                             </w:r>
@@ -11835,14 +12130,27 @@
                             <w:r>
                               <w:t xml:space="preserve">Figure </w:t>
                             </w:r>
-                            <w:fldSimple w:instr=" SEQ Figure \* ARABIC ">
-                              <w:r>
-                                <w:rPr>
-                                  <w:noProof/>
-                                </w:rPr>
-                                <w:t>19</w:t>
-                              </w:r>
-                            </w:fldSimple>
+                            <w:r>
+                              <w:fldChar w:fldCharType="begin"/>
+                            </w:r>
+                            <w:r>
+                              <w:instrText xml:space="preserve"> SEQ Figure \* ARABIC </w:instrText>
+                            </w:r>
+                            <w:r>
+                              <w:fldChar w:fldCharType="separate"/>
+                            </w:r>
+                            <w:r>
+                              <w:rPr>
+                                <w:noProof/>
+                              </w:rPr>
+                              <w:t>19</w:t>
+                            </w:r>
+                            <w:r>
+                              <w:rPr>
+                                <w:noProof/>
+                              </w:rPr>
+                              <w:fldChar w:fldCharType="end"/>
+                            </w:r>
                             <w:r>
                               <w:t xml:space="preserve"> - Config File</w:t>
                             </w:r>
@@ -12028,24 +12336,29 @@
                             <w:r>
                               <w:t xml:space="preserve">Figure </w:t>
                             </w:r>
-                            <w:fldSimple w:instr=" SEQ Figure \* ARABIC ">
-                              <w:r>
-                                <w:rPr>
-                                  <w:noProof/>
-                                </w:rPr>
-                                <w:t>20</w:t>
-                              </w:r>
-                            </w:fldSimple>
-                            <w:r>
-                              <w:t xml:space="preserve"> - StarTeam Script Reading </w:t>
-                            </w:r>
-                            <w:proofErr w:type="gramStart"/>
-                            <w:r>
-                              <w:t>In</w:t>
-                            </w:r>
-                            <w:proofErr w:type="gramEnd"/>
-                            <w:r>
-                              <w:t xml:space="preserve"> Config File</w:t>
+                            <w:r>
+                              <w:fldChar w:fldCharType="begin"/>
+                            </w:r>
+                            <w:r>
+                              <w:instrText xml:space="preserve"> SEQ Figure \* ARABIC </w:instrText>
+                            </w:r>
+                            <w:r>
+                              <w:fldChar w:fldCharType="separate"/>
+                            </w:r>
+                            <w:r>
+                              <w:rPr>
+                                <w:noProof/>
+                              </w:rPr>
+                              <w:t>20</w:t>
+                            </w:r>
+                            <w:r>
+                              <w:rPr>
+                                <w:noProof/>
+                              </w:rPr>
+                              <w:fldChar w:fldCharType="end"/>
+                            </w:r>
+                            <w:r>
+                              <w:t xml:space="preserve"> - StarTeam Script Reading In Config File</w:t>
                             </w:r>
                           </w:p>
                         </w:txbxContent>
@@ -12210,14 +12523,27 @@
                             <w:r>
                               <w:t xml:space="preserve">Figure </w:t>
                             </w:r>
-                            <w:fldSimple w:instr=" SEQ Figure \* ARABIC ">
-                              <w:r>
-                                <w:rPr>
-                                  <w:noProof/>
-                                </w:rPr>
-                                <w:t>21</w:t>
-                              </w:r>
-                            </w:fldSimple>
+                            <w:r>
+                              <w:fldChar w:fldCharType="begin"/>
+                            </w:r>
+                            <w:r>
+                              <w:instrText xml:space="preserve"> SEQ Figure \* ARABIC </w:instrText>
+                            </w:r>
+                            <w:r>
+                              <w:fldChar w:fldCharType="separate"/>
+                            </w:r>
+                            <w:r>
+                              <w:rPr>
+                                <w:noProof/>
+                              </w:rPr>
+                              <w:t>21</w:t>
+                            </w:r>
+                            <w:r>
+                              <w:rPr>
+                                <w:noProof/>
+                              </w:rPr>
+                              <w:fldChar w:fldCharType="end"/>
+                            </w:r>
                             <w:r>
                               <w:t xml:space="preserve"> - Makefile</w:t>
                             </w:r>
@@ -12406,14 +12732,27 @@
                             <w:r>
                               <w:t xml:space="preserve">Figure </w:t>
                             </w:r>
-                            <w:fldSimple w:instr=" SEQ Figure \* ARABIC ">
-                              <w:r>
-                                <w:rPr>
-                                  <w:noProof/>
-                                </w:rPr>
-                                <w:t>22</w:t>
-                              </w:r>
-                            </w:fldSimple>
+                            <w:r>
+                              <w:fldChar w:fldCharType="begin"/>
+                            </w:r>
+                            <w:r>
+                              <w:instrText xml:space="preserve"> SEQ Figure \* ARABIC </w:instrText>
+                            </w:r>
+                            <w:r>
+                              <w:fldChar w:fldCharType="separate"/>
+                            </w:r>
+                            <w:r>
+                              <w:rPr>
+                                <w:noProof/>
+                              </w:rPr>
+                              <w:t>22</w:t>
+                            </w:r>
+                            <w:r>
+                              <w:rPr>
+                                <w:noProof/>
+                              </w:rPr>
+                              <w:fldChar w:fldCharType="end"/>
+                            </w:r>
                             <w:r>
                               <w:t xml:space="preserve"> - HTML Template</w:t>
                             </w:r>
@@ -12768,14 +13107,27 @@
                             <w:r>
                               <w:t xml:space="preserve">Figure </w:t>
                             </w:r>
-                            <w:fldSimple w:instr=" SEQ Figure \* ARABIC ">
-                              <w:r>
-                                <w:rPr>
-                                  <w:noProof/>
-                                </w:rPr>
-                                <w:t>23</w:t>
-                              </w:r>
-                            </w:fldSimple>
+                            <w:r>
+                              <w:fldChar w:fldCharType="begin"/>
+                            </w:r>
+                            <w:r>
+                              <w:instrText xml:space="preserve"> SEQ Figure \* ARABIC </w:instrText>
+                            </w:r>
+                            <w:r>
+                              <w:fldChar w:fldCharType="separate"/>
+                            </w:r>
+                            <w:r>
+                              <w:rPr>
+                                <w:noProof/>
+                              </w:rPr>
+                              <w:t>23</w:t>
+                            </w:r>
+                            <w:r>
+                              <w:rPr>
+                                <w:noProof/>
+                              </w:rPr>
+                              <w:fldChar w:fldCharType="end"/>
+                            </w:r>
                             <w:r>
                               <w:t xml:space="preserve"> - Jinja 2 Data Templating</w:t>
                             </w:r>
@@ -12955,14 +13307,27 @@
                             <w:r>
                               <w:t xml:space="preserve">Figure </w:t>
                             </w:r>
-                            <w:fldSimple w:instr=" SEQ Figure \* ARABIC ">
-                              <w:r>
-                                <w:rPr>
-                                  <w:noProof/>
-                                </w:rPr>
-                                <w:t>24</w:t>
-                              </w:r>
-                            </w:fldSimple>
+                            <w:r>
+                              <w:fldChar w:fldCharType="begin"/>
+                            </w:r>
+                            <w:r>
+                              <w:instrText xml:space="preserve"> SEQ Figure \* ARABIC </w:instrText>
+                            </w:r>
+                            <w:r>
+                              <w:fldChar w:fldCharType="separate"/>
+                            </w:r>
+                            <w:r>
+                              <w:rPr>
+                                <w:noProof/>
+                              </w:rPr>
+                              <w:t>24</w:t>
+                            </w:r>
+                            <w:r>
+                              <w:rPr>
+                                <w:noProof/>
+                              </w:rPr>
+                              <w:fldChar w:fldCharType="end"/>
+                            </w:r>
                             <w:r>
                               <w:t xml:space="preserve"> - Desktop Output Folder for Report and Script</w:t>
                             </w:r>
@@ -13071,14 +13436,27 @@
                             <w:r>
                               <w:t xml:space="preserve">Figure </w:t>
                             </w:r>
-                            <w:fldSimple w:instr=" SEQ Figure \* ARABIC ">
-                              <w:r>
-                                <w:rPr>
-                                  <w:noProof/>
-                                </w:rPr>
-                                <w:t>25</w:t>
-                              </w:r>
-                            </w:fldSimple>
+                            <w:r>
+                              <w:fldChar w:fldCharType="begin"/>
+                            </w:r>
+                            <w:r>
+                              <w:instrText xml:space="preserve"> SEQ Figure \* ARABIC </w:instrText>
+                            </w:r>
+                            <w:r>
+                              <w:fldChar w:fldCharType="separate"/>
+                            </w:r>
+                            <w:r>
+                              <w:rPr>
+                                <w:noProof/>
+                              </w:rPr>
+                              <w:t>25</w:t>
+                            </w:r>
+                            <w:r>
+                              <w:rPr>
+                                <w:noProof/>
+                              </w:rPr>
+                              <w:fldChar w:fldCharType="end"/>
+                            </w:r>
                             <w:r>
                               <w:t xml:space="preserve"> - HTML Report Output</w:t>
                             </w:r>
@@ -13325,14 +13703,27 @@
                             <w:r>
                               <w:t xml:space="preserve">Figure </w:t>
                             </w:r>
-                            <w:fldSimple w:instr=" SEQ Figure \* ARABIC ">
-                              <w:r>
-                                <w:rPr>
-                                  <w:noProof/>
-                                </w:rPr>
-                                <w:t>26</w:t>
-                              </w:r>
-                            </w:fldSimple>
+                            <w:r>
+                              <w:fldChar w:fldCharType="begin"/>
+                            </w:r>
+                            <w:r>
+                              <w:instrText xml:space="preserve"> SEQ Figure \* ARABIC </w:instrText>
+                            </w:r>
+                            <w:r>
+                              <w:fldChar w:fldCharType="separate"/>
+                            </w:r>
+                            <w:r>
+                              <w:rPr>
+                                <w:noProof/>
+                              </w:rPr>
+                              <w:t>26</w:t>
+                            </w:r>
+                            <w:r>
+                              <w:rPr>
+                                <w:noProof/>
+                              </w:rPr>
+                              <w:fldChar w:fldCharType="end"/>
+                            </w:r>
                             <w:r>
                               <w:t xml:space="preserve"> - Makefile and Test Coverage Low</w:t>
                             </w:r>
@@ -13569,14 +13960,27 @@
                             <w:r>
                               <w:t xml:space="preserve">Figure </w:t>
                             </w:r>
-                            <w:fldSimple w:instr=" SEQ Figure \* ARABIC ">
-                              <w:r>
-                                <w:rPr>
-                                  <w:noProof/>
-                                </w:rPr>
-                                <w:t>27</w:t>
-                              </w:r>
-                            </w:fldSimple>
+                            <w:r>
+                              <w:fldChar w:fldCharType="begin"/>
+                            </w:r>
+                            <w:r>
+                              <w:instrText xml:space="preserve"> SEQ Figure \* ARABIC </w:instrText>
+                            </w:r>
+                            <w:r>
+                              <w:fldChar w:fldCharType="separate"/>
+                            </w:r>
+                            <w:r>
+                              <w:rPr>
+                                <w:noProof/>
+                              </w:rPr>
+                              <w:t>27</w:t>
+                            </w:r>
+                            <w:r>
+                              <w:rPr>
+                                <w:noProof/>
+                              </w:rPr>
+                              <w:fldChar w:fldCharType="end"/>
+                            </w:r>
                             <w:r>
                               <w:t xml:space="preserve"> - Test Coverage 100%</w:t>
                             </w:r>
@@ -13688,14 +14092,27 @@
                             <w:r>
                               <w:t xml:space="preserve">Figure </w:t>
                             </w:r>
-                            <w:fldSimple w:instr=" SEQ Figure \* ARABIC ">
-                              <w:r>
-                                <w:rPr>
-                                  <w:noProof/>
-                                </w:rPr>
-                                <w:t>28</w:t>
-                              </w:r>
-                            </w:fldSimple>
+                            <w:r>
+                              <w:fldChar w:fldCharType="begin"/>
+                            </w:r>
+                            <w:r>
+                              <w:instrText xml:space="preserve"> SEQ Figure \* ARABIC </w:instrText>
+                            </w:r>
+                            <w:r>
+                              <w:fldChar w:fldCharType="separate"/>
+                            </w:r>
+                            <w:r>
+                              <w:rPr>
+                                <w:noProof/>
+                              </w:rPr>
+                              <w:t>28</w:t>
+                            </w:r>
+                            <w:r>
+                              <w:rPr>
+                                <w:noProof/>
+                              </w:rPr>
+                              <w:fldChar w:fldCharType="end"/>
+                            </w:r>
                             <w:r>
                               <w:t xml:space="preserve"> - Test Coverage Improved</w:t>
                             </w:r>
@@ -13817,14 +14234,27 @@
                             <w:r>
                               <w:t xml:space="preserve">Figure </w:t>
                             </w:r>
-                            <w:fldSimple w:instr=" SEQ Figure \* ARABIC ">
-                              <w:r>
-                                <w:rPr>
-                                  <w:noProof/>
-                                </w:rPr>
-                                <w:t>29</w:t>
-                              </w:r>
-                            </w:fldSimple>
+                            <w:r>
+                              <w:fldChar w:fldCharType="begin"/>
+                            </w:r>
+                            <w:r>
+                              <w:instrText xml:space="preserve"> SEQ Figure \* ARABIC </w:instrText>
+                            </w:r>
+                            <w:r>
+                              <w:fldChar w:fldCharType="separate"/>
+                            </w:r>
+                            <w:r>
+                              <w:rPr>
+                                <w:noProof/>
+                              </w:rPr>
+                              <w:t>29</w:t>
+                            </w:r>
+                            <w:r>
+                              <w:rPr>
+                                <w:noProof/>
+                              </w:rPr>
+                              <w:fldChar w:fldCharType="end"/>
+                            </w:r>
                             <w:r>
                               <w:t xml:space="preserve"> - Commits</w:t>
                             </w:r>
@@ -14131,6 +14561,11 @@
         <w:docPartUnique/>
       </w:docPartObj>
     </w:sdtPr>
+    <w:sdtEndPr>
+      <w:rPr>
+        <w:rStyle w:val="PageNumber"/>
+      </w:rPr>
+    </w:sdtEndPr>
     <w:sdtContent>
       <w:p>
         <w:pPr>

</xml_diff>